<commit_message>
Added Blogs/ Update Doc
</commit_message>
<xml_diff>
--- a/Documents/WEB701 Project.docx
+++ b/Documents/WEB701 Project.docx
@@ -75,17 +75,33 @@
           </w:r>
         </w:p>
         <w:p>
-          <w:fldSimple w:instr=" TOC \o &quot;1-3&quot; \h \z \u ">
-            <w:r>
-              <w:rPr>
-                <w:b/>
-                <w:bCs/>
-                <w:noProof/>
-                <w:lang w:val="en-US"/>
-              </w:rPr>
-              <w:t>No table of contents entries found.</w:t>
-            </w:r>
-          </w:fldSimple>
+          <w:r>
+            <w:fldChar w:fldCharType="begin"/>
+          </w:r>
+          <w:r>
+            <w:instrText xml:space="preserve"> TOC \o "1-3" \h \z \u </w:instrText>
+          </w:r>
+          <w:r>
+            <w:fldChar w:fldCharType="separate"/>
+          </w:r>
+          <w:r>
+            <w:rPr>
+              <w:b/>
+              <w:bCs/>
+              <w:noProof/>
+              <w:lang w:val="en-US"/>
+            </w:rPr>
+            <w:t>No table of contents entries found.</w:t>
+          </w:r>
+          <w:r>
+            <w:rPr>
+              <w:b/>
+              <w:bCs/>
+              <w:noProof/>
+              <w:lang w:val="en-US"/>
+            </w:rPr>
+            <w:fldChar w:fldCharType="end"/>
+          </w:r>
         </w:p>
       </w:sdtContent>
     </w:sdt>
@@ -148,26 +164,23 @@
     </w:p>
     <w:p>
       <w:r>
+        <w:t xml:space="preserve">The Charity </w:t>
+      </w:r>
+      <w:r>
+        <w:t xml:space="preserve">Supplies for Students </w:t>
+      </w:r>
+      <w:r>
+        <w:t>is to supply students with school supplies.</w:t>
+      </w:r>
+    </w:p>
+    <w:p>
+      <w:r>
         <w:t xml:space="preserve">The </w:t>
       </w:r>
       <w:r>
-        <w:t xml:space="preserve">Charity </w:t>
-      </w:r>
-      <w:r>
         <w:t xml:space="preserve">Supplies for Students </w:t>
       </w:r>
       <w:r>
-        <w:t>is to supply students with school supplies.</w:t>
-      </w:r>
-    </w:p>
-    <w:p>
-      <w:r>
-        <w:t xml:space="preserve">The </w:t>
-      </w:r>
-      <w:r>
-        <w:t xml:space="preserve">Supplies for Students </w:t>
-      </w:r>
-      <w:r>
         <w:t xml:space="preserve">charity is a charity that will offer school supplies to students/families within the Nelson community. </w:t>
       </w:r>
       <w:r>
@@ -194,10 +207,127 @@
     </w:p>
     <w:p>
       <w:r>
-        <w:t>- Members of the community can view what supplies are available and also sort by type.</w:t>
-      </w:r>
-    </w:p>
-    <w:p/>
+        <w:t xml:space="preserve">- Members of the community can view what supplies are available </w:t>
+      </w:r>
+      <w:r>
+        <w:t>and</w:t>
+      </w:r>
+      <w:r>
+        <w:t xml:space="preserve"> sort by type.</w:t>
+      </w:r>
+    </w:p>
+    <w:p/>
+    <w:p>
+      <w:pPr>
+        <w:pStyle w:val="Heading1"/>
+      </w:pPr>
+      <w:r>
+        <w:t>Website Goals</w:t>
+      </w:r>
+    </w:p>
+    <w:p>
+      <w:pPr>
+        <w:pStyle w:val="Heading2"/>
+      </w:pPr>
+      <w:r>
+        <w:t>Mission or Purpose</w:t>
+      </w:r>
+    </w:p>
+    <w:p>
+      <w:r>
+        <w:t xml:space="preserve">The purpose of the website </w:t>
+      </w:r>
+      <w:r>
+        <w:t xml:space="preserve">is for members of the community to use the website to </w:t>
+      </w:r>
+      <w:r>
+        <w:t>donate</w:t>
+      </w:r>
+      <w:r>
+        <w:t xml:space="preserve"> </w:t>
+      </w:r>
+      <w:r>
+        <w:t>school supplies</w:t>
+      </w:r>
+      <w:r>
+        <w:t xml:space="preserve"> so the people that need the supplies can view what has been donated. </w:t>
+      </w:r>
+    </w:p>
+    <w:p>
+      <w:r>
+        <w:t>Charity members will be able to register</w:t>
+      </w:r>
+      <w:r>
+        <w:t xml:space="preserve"> and list the products they will be providing and members of the community </w:t>
+      </w:r>
+      <w:r>
+        <w:t xml:space="preserve">will be able to select </w:t>
+      </w:r>
+      <w:r>
+        <w:t xml:space="preserve">and purchase available supplies </w:t>
+      </w:r>
+      <w:r>
+        <w:t>using tokens</w:t>
+      </w:r>
+      <w:r>
+        <w:t xml:space="preserve"> of which a limited amount of tokens will be supplied when the beneficiaries </w:t>
+      </w:r>
+      <w:r>
+        <w:t>register.</w:t>
+      </w:r>
+    </w:p>
+    <w:p>
+      <w:pPr>
+        <w:pStyle w:val="Heading2"/>
+      </w:pPr>
+      <w:r>
+        <w:t>Short and Long-Term goals</w:t>
+      </w:r>
+    </w:p>
+    <w:p>
+      <w:r>
+        <w:t xml:space="preserve">The short term goal of the website is to show what supplies are available in the Nelson </w:t>
+      </w:r>
+      <w:r>
+        <w:t xml:space="preserve">area that can </w:t>
+      </w:r>
+    </w:p>
+    <w:p>
+      <w:pPr>
+        <w:pStyle w:val="Heading2"/>
+      </w:pPr>
+      <w:r>
+        <w:t>Intended Audience</w:t>
+      </w:r>
+    </w:p>
+    <w:p>
+      <w:r>
+        <w:t xml:space="preserve">The intended audience of this website are for students who </w:t>
+      </w:r>
+      <w:r>
+        <w:t xml:space="preserve">are in need of school supplies whether it is books or </w:t>
+      </w:r>
+      <w:r>
+        <w:t xml:space="preserve">pens, they will be able to view what supplies are available and purchase the </w:t>
+      </w:r>
+      <w:r>
+        <w:t xml:space="preserve">supplies using tokens that have been given to the student/beneficiary. </w:t>
+      </w:r>
+    </w:p>
+    <w:p>
+      <w:pPr>
+        <w:pStyle w:val="Heading2"/>
+      </w:pPr>
+      <w:r>
+        <w:t>Define Navigation</w:t>
+      </w:r>
+    </w:p>
+    <w:p/>
+    <w:p>
+      <w:r>
+        <w:t>11 User stories.</w:t>
+      </w:r>
+    </w:p>
     <w:sectPr>
       <w:headerReference w:type="default" r:id="rId6"/>
       <w:footerReference w:type="default" r:id="rId7"/>

</xml_diff>